<commit_message>
Update checker - Åpne nedlastingsiden.
</commit_message>
<xml_diff>
--- a/docs/README.docx
+++ b/docs/README.docx
@@ -62,8 +62,6 @@
       </w:r>
       <w:r>
         <w:tab/>
-      </w:r>
-      <w:r>
         <w:t>Versjon: 1.0.0</w:t>
       </w:r>
     </w:p>
@@ -80,8 +78,6 @@
       </w:r>
       <w:r>
         <w:tab/>
-      </w:r>
-      <w:r>
         <w:t>Versjon: 1.0.0</w:t>
       </w:r>
     </w:p>

</xml_diff>